<commit_message>
Small info change in README.docx
</commit_message>
<xml_diff>
--- a/src/Arduino/readme.docx
+++ b/src/Arduino/readme.docx
@@ -21,18 +21,7 @@
           <w:sz w:val="36"/>
           <w:szCs w:val="24"/>
         </w:rPr>
-        <w:t xml:space="preserve">ESP </w:t>
-      </w:r>
-      <w:proofErr w:type="spellStart"/>
-      <w:r>
-        <w:rPr>
-          <w:rFonts w:ascii="Arial" w:eastAsiaTheme="minorEastAsia" w:hAnsi="Arial" w:cs="Arial"/>
-          <w:b/>
-          <w:bCs/>
-          <w:sz w:val="36"/>
-          <w:szCs w:val="24"/>
-        </w:rPr>
-        <w:t>BaroMet</w:t>
+        <w:t>ESP BaroMet</w:t>
       </w:r>
       <w:r>
         <w:rPr>
@@ -110,7 +99,6 @@
           </wp:anchor>
         </w:drawing>
       </w:r>
-      <w:proofErr w:type="spellEnd"/>
     </w:p>
     <w:p>
       <w:pPr>
@@ -372,27 +360,7 @@
           <w:sz w:val="24"/>
           <w:szCs w:val="36"/>
         </w:rPr>
-        <w:t xml:space="preserve">Server -&gt; </w:t>
-      </w:r>
-      <w:proofErr w:type="spellStart"/>
-      <w:r>
-        <w:rPr>
-          <w:rFonts w:ascii="Arial" w:eastAsiaTheme="majorEastAsia" w:hAnsi="Arial" w:cs="Arial"/>
-          <w:bCs/>
-          <w:sz w:val="24"/>
-          <w:szCs w:val="36"/>
-        </w:rPr>
-        <w:t>Raspberry</w:t>
-      </w:r>
-      <w:proofErr w:type="spellEnd"/>
-      <w:r>
-        <w:rPr>
-          <w:rFonts w:ascii="Arial" w:eastAsiaTheme="majorEastAsia" w:hAnsi="Arial" w:cs="Arial"/>
-          <w:bCs/>
-          <w:sz w:val="24"/>
-          <w:szCs w:val="36"/>
-        </w:rPr>
-        <w:t xml:space="preserve"> PI Zero W</w:t>
+        <w:t>Server -&gt; Raspberry PI Zero W</w:t>
       </w:r>
     </w:p>
     <w:p>
@@ -590,27 +558,7 @@
           <w:sz w:val="24"/>
           <w:szCs w:val="36"/>
         </w:rPr>
-        <w:t xml:space="preserve">Microcontroller -&gt; </w:t>
-      </w:r>
-      <w:proofErr w:type="spellStart"/>
-      <w:r>
-        <w:rPr>
-          <w:rFonts w:ascii="Arial" w:eastAsiaTheme="majorEastAsia" w:hAnsi="Arial" w:cs="Arial"/>
-          <w:bCs/>
-          <w:sz w:val="24"/>
-          <w:szCs w:val="36"/>
-        </w:rPr>
-        <w:t>NodeMCU</w:t>
-      </w:r>
-      <w:proofErr w:type="spellEnd"/>
-      <w:r>
-        <w:rPr>
-          <w:rFonts w:ascii="Arial" w:eastAsiaTheme="majorEastAsia" w:hAnsi="Arial" w:cs="Arial"/>
-          <w:bCs/>
-          <w:sz w:val="24"/>
-          <w:szCs w:val="36"/>
-        </w:rPr>
-        <w:t xml:space="preserve"> Esp8266</w:t>
+        <w:t>Microcontroller -&gt; NodeMCU Esp8266</w:t>
       </w:r>
     </w:p>
     <w:p>
@@ -848,26 +796,7 @@
           <w:szCs w:val="36"/>
         </w:rPr>
         <w:tab/>
-      </w:r>
-      <w:proofErr w:type="spellStart"/>
-      <w:r>
-        <w:rPr>
-          <w:rFonts w:ascii="Arial" w:eastAsiaTheme="majorEastAsia" w:hAnsi="Arial" w:cs="Arial"/>
-          <w:bCs/>
-          <w:sz w:val="24"/>
-          <w:szCs w:val="36"/>
-        </w:rPr>
-        <w:t>Ledstrip</w:t>
-      </w:r>
-      <w:proofErr w:type="spellEnd"/>
-      <w:r>
-        <w:rPr>
-          <w:rFonts w:ascii="Arial" w:eastAsiaTheme="majorEastAsia" w:hAnsi="Arial" w:cs="Arial"/>
-          <w:bCs/>
-          <w:sz w:val="24"/>
-          <w:szCs w:val="36"/>
-        </w:rPr>
-        <w:t xml:space="preserve"> -&gt; ws2812b</w:t>
+        <w:t>Ledstrip -&gt; ws2812b</w:t>
       </w:r>
     </w:p>
     <w:p>
@@ -965,25 +894,25 @@
     </w:p>
     <w:p>
       <w:pPr>
-        <w:pStyle w:val="Geenafstand"/>
-        <w:rPr>
-          <w:rFonts w:ascii="Arial" w:hAnsi="Arial" w:cs="Arial"/>
-          <w:sz w:val="24"/>
-        </w:rPr>
-      </w:pPr>
-    </w:p>
-    <w:p>
-      <w:pPr>
-        <w:pStyle w:val="Geenafstand"/>
-        <w:rPr>
-          <w:rFonts w:ascii="Arial" w:hAnsi="Arial" w:cs="Arial"/>
-          <w:sz w:val="24"/>
-        </w:rPr>
-      </w:pPr>
-    </w:p>
-    <w:p>
-      <w:pPr>
-        <w:pStyle w:val="Geenafstand"/>
+        <w:pStyle w:val="NoSpacing"/>
+        <w:rPr>
+          <w:rFonts w:ascii="Arial" w:hAnsi="Arial" w:cs="Arial"/>
+          <w:sz w:val="24"/>
+        </w:rPr>
+      </w:pPr>
+    </w:p>
+    <w:p>
+      <w:pPr>
+        <w:pStyle w:val="NoSpacing"/>
+        <w:rPr>
+          <w:rFonts w:ascii="Arial" w:hAnsi="Arial" w:cs="Arial"/>
+          <w:sz w:val="24"/>
+        </w:rPr>
+      </w:pPr>
+    </w:p>
+    <w:p>
+      <w:pPr>
+        <w:pStyle w:val="NoSpacing"/>
         <w:rPr>
           <w:rFonts w:ascii="Arial" w:hAnsi="Arial" w:cs="Arial"/>
           <w:sz w:val="24"/>
@@ -1002,94 +931,46 @@
           <w:rFonts w:ascii="Arial" w:hAnsi="Arial" w:cs="Arial"/>
           <w:sz w:val="24"/>
         </w:rPr>
-        <w:t xml:space="preserve">visuele weergave gebruiken we een </w:t>
-      </w:r>
-      <w:proofErr w:type="spellStart"/>
-      <w:r>
-        <w:rPr>
-          <w:rFonts w:ascii="Arial" w:hAnsi="Arial" w:cs="Arial"/>
-          <w:sz w:val="24"/>
-        </w:rPr>
-        <w:t>ledstrip</w:t>
-      </w:r>
-      <w:proofErr w:type="spellEnd"/>
-      <w:r>
-        <w:rPr>
-          <w:rFonts w:ascii="Arial" w:hAnsi="Arial" w:cs="Arial"/>
-          <w:sz w:val="24"/>
-        </w:rPr>
-        <w:t xml:space="preserve"> (ws2812b) die aangesloten is aan een </w:t>
-      </w:r>
-      <w:proofErr w:type="spellStart"/>
-      <w:r>
-        <w:rPr>
-          <w:rFonts w:ascii="Arial" w:hAnsi="Arial" w:cs="Arial"/>
-          <w:sz w:val="24"/>
-        </w:rPr>
-        <w:t>NodeMCU</w:t>
-      </w:r>
-      <w:proofErr w:type="spellEnd"/>
-      <w:r>
-        <w:rPr>
-          <w:rFonts w:ascii="Arial" w:hAnsi="Arial" w:cs="Arial"/>
-          <w:sz w:val="24"/>
-        </w:rPr>
-        <w:t xml:space="preserve"> esp8266 die verbonden is met het wifi.</w:t>
-      </w:r>
-    </w:p>
-    <w:p>
-      <w:pPr>
-        <w:pStyle w:val="Geenafstand"/>
-        <w:rPr>
-          <w:rFonts w:ascii="Arial" w:hAnsi="Arial" w:cs="Arial"/>
-          <w:sz w:val="24"/>
-        </w:rPr>
-      </w:pPr>
-    </w:p>
-    <w:p>
-      <w:pPr>
-        <w:pStyle w:val="Geenafstand"/>
-        <w:rPr>
-          <w:rFonts w:ascii="Arial" w:hAnsi="Arial" w:cs="Arial"/>
-          <w:sz w:val="24"/>
-        </w:rPr>
-      </w:pPr>
-      <w:r>
-        <w:rPr>
-          <w:rFonts w:ascii="Arial" w:hAnsi="Arial" w:cs="Arial"/>
-          <w:sz w:val="24"/>
-        </w:rPr>
-        <w:t xml:space="preserve">Deze krijgt direct data van een </w:t>
-      </w:r>
-      <w:proofErr w:type="spellStart"/>
-      <w:r>
-        <w:rPr>
-          <w:rFonts w:ascii="Arial" w:hAnsi="Arial" w:cs="Arial"/>
-          <w:sz w:val="24"/>
-        </w:rPr>
-        <w:t>java</w:t>
-      </w:r>
-      <w:proofErr w:type="spellEnd"/>
-      <w:r>
-        <w:rPr>
-          <w:rFonts w:ascii="Arial" w:hAnsi="Arial" w:cs="Arial"/>
-          <w:sz w:val="24"/>
-        </w:rPr>
-        <w:t xml:space="preserve"> class (of uit de database) en aan de hand hiervan zal er bepaald worden welke kleur elk ledje heeft.</w:t>
-      </w:r>
-    </w:p>
-    <w:p>
-      <w:pPr>
-        <w:pStyle w:val="Geenafstand"/>
-        <w:rPr>
-          <w:rFonts w:ascii="Arial" w:hAnsi="Arial" w:cs="Arial"/>
-          <w:sz w:val="24"/>
-        </w:rPr>
-      </w:pPr>
-    </w:p>
-    <w:p>
-      <w:pPr>
-        <w:pStyle w:val="Geenafstand"/>
+        <w:t>visuele weergave gebruiken we een ledstrip (ws2812b) die aangesloten is aan een NodeMCU esp8266 die verbonden is met het wifi.</w:t>
+      </w:r>
+    </w:p>
+    <w:p>
+      <w:pPr>
+        <w:pStyle w:val="NoSpacing"/>
+        <w:rPr>
+          <w:rFonts w:ascii="Arial" w:hAnsi="Arial" w:cs="Arial"/>
+          <w:sz w:val="24"/>
+        </w:rPr>
+      </w:pPr>
+    </w:p>
+    <w:p>
+      <w:pPr>
+        <w:pStyle w:val="NoSpacing"/>
+        <w:rPr>
+          <w:rFonts w:ascii="Arial" w:hAnsi="Arial" w:cs="Arial"/>
+          <w:sz w:val="24"/>
+        </w:rPr>
+      </w:pPr>
+      <w:r>
+        <w:rPr>
+          <w:rFonts w:ascii="Arial" w:hAnsi="Arial" w:cs="Arial"/>
+          <w:sz w:val="24"/>
+        </w:rPr>
+        <w:t>Deze krijgt direct data van een java class (of uit de database) en aan de hand hiervan zal er bepaald worden welke kleur elk ledje heeft.</w:t>
+      </w:r>
+    </w:p>
+    <w:p>
+      <w:pPr>
+        <w:pStyle w:val="NoSpacing"/>
+        <w:rPr>
+          <w:rFonts w:ascii="Arial" w:hAnsi="Arial" w:cs="Arial"/>
+          <w:sz w:val="24"/>
+        </w:rPr>
+      </w:pPr>
+    </w:p>
+    <w:p>
+      <w:pPr>
+        <w:pStyle w:val="NoSpacing"/>
         <w:rPr>
           <w:rFonts w:ascii="Arial" w:hAnsi="Arial" w:cs="Arial"/>
           <w:sz w:val="24"/>
@@ -1105,16 +986,16 @@
     </w:p>
     <w:p>
       <w:pPr>
-        <w:pStyle w:val="Geenafstand"/>
-        <w:rPr>
-          <w:rFonts w:ascii="Arial" w:hAnsi="Arial" w:cs="Arial"/>
-          <w:sz w:val="24"/>
-        </w:rPr>
-      </w:pPr>
-    </w:p>
-    <w:p>
-      <w:pPr>
-        <w:pStyle w:val="Geenafstand"/>
+        <w:pStyle w:val="NoSpacing"/>
+        <w:rPr>
+          <w:rFonts w:ascii="Arial" w:hAnsi="Arial" w:cs="Arial"/>
+          <w:sz w:val="24"/>
+        </w:rPr>
+      </w:pPr>
+    </w:p>
+    <w:p>
+      <w:pPr>
+        <w:pStyle w:val="NoSpacing"/>
         <w:rPr>
           <w:rFonts w:ascii="Arial" w:hAnsi="Arial" w:cs="Arial"/>
           <w:sz w:val="24"/>
@@ -1146,23 +1027,7 @@
           <w:rFonts w:ascii="Arial" w:hAnsi="Arial" w:cs="Arial"/>
           <w:sz w:val="24"/>
         </w:rPr>
-        <w:t xml:space="preserve"> </w:t>
-      </w:r>
-      <w:proofErr w:type="spellStart"/>
-      <w:r>
-        <w:rPr>
-          <w:rFonts w:ascii="Arial" w:hAnsi="Arial" w:cs="Arial"/>
-          <w:sz w:val="24"/>
-        </w:rPr>
-        <w:t>kw</w:t>
-      </w:r>
-      <w:proofErr w:type="spellEnd"/>
-      <w:r>
-        <w:rPr>
-          <w:rFonts w:ascii="Arial" w:hAnsi="Arial" w:cs="Arial"/>
-          <w:sz w:val="24"/>
-        </w:rPr>
-        <w:t>/h</w:t>
+        <w:t xml:space="preserve"> kw/h</w:t>
       </w:r>
       <w:r>
         <w:rPr>
@@ -1174,7 +1039,7 @@
     </w:p>
     <w:p>
       <w:pPr>
-        <w:pStyle w:val="Geenafstand"/>
+        <w:pStyle w:val="NoSpacing"/>
         <w:rPr>
           <w:rFonts w:ascii="Arial" w:hAnsi="Arial" w:cs="Arial"/>
           <w:sz w:val="24"/>
@@ -1213,37 +1078,21 @@
           <w:rFonts w:ascii="Arial" w:hAnsi="Arial" w:cs="Arial"/>
           <w:sz w:val="24"/>
         </w:rPr>
-        <w:t xml:space="preserve">hoeveel </w:t>
-      </w:r>
-      <w:proofErr w:type="spellStart"/>
-      <w:r>
-        <w:rPr>
-          <w:rFonts w:ascii="Arial" w:hAnsi="Arial" w:cs="Arial"/>
-          <w:sz w:val="24"/>
-        </w:rPr>
-        <w:t>kw</w:t>
-      </w:r>
-      <w:proofErr w:type="spellEnd"/>
-      <w:r>
-        <w:rPr>
-          <w:rFonts w:ascii="Arial" w:hAnsi="Arial" w:cs="Arial"/>
-          <w:sz w:val="24"/>
-        </w:rPr>
-        <w:t>/h 1 ledje is.</w:t>
-      </w:r>
-    </w:p>
-    <w:p>
-      <w:pPr>
-        <w:pStyle w:val="Geenafstand"/>
-        <w:rPr>
-          <w:rFonts w:ascii="Arial" w:hAnsi="Arial" w:cs="Arial"/>
-          <w:sz w:val="24"/>
-        </w:rPr>
-      </w:pPr>
-    </w:p>
-    <w:p>
-      <w:pPr>
-        <w:pStyle w:val="Geenafstand"/>
+        <w:t>hoeveel kw/h 1 ledje is.</w:t>
+      </w:r>
+    </w:p>
+    <w:p>
+      <w:pPr>
+        <w:pStyle w:val="NoSpacing"/>
+        <w:rPr>
+          <w:rFonts w:ascii="Arial" w:hAnsi="Arial" w:cs="Arial"/>
+          <w:sz w:val="24"/>
+        </w:rPr>
+      </w:pPr>
+    </w:p>
+    <w:p>
+      <w:pPr>
+        <w:pStyle w:val="NoSpacing"/>
         <w:rPr>
           <w:rFonts w:ascii="Arial" w:hAnsi="Arial" w:cs="Arial"/>
           <w:sz w:val="24"/>
@@ -1259,36 +1108,27 @@
     </w:p>
     <w:p>
       <w:pPr>
-        <w:pStyle w:val="Geenafstand"/>
-        <w:rPr>
-          <w:rFonts w:ascii="Arial" w:hAnsi="Arial" w:cs="Arial"/>
-          <w:sz w:val="24"/>
-        </w:rPr>
-      </w:pPr>
-    </w:p>
-    <w:p>
-      <w:pPr>
-        <w:pStyle w:val="Geenafstand"/>
-        <w:rPr>
-          <w:rFonts w:ascii="Arial" w:hAnsi="Arial" w:cs="Arial"/>
-          <w:sz w:val="24"/>
-        </w:rPr>
-      </w:pPr>
-      <w:proofErr w:type="spellStart"/>
-      <w:r>
-        <w:rPr>
-          <w:rFonts w:ascii="Arial" w:hAnsi="Arial" w:cs="Arial"/>
-          <w:sz w:val="24"/>
-        </w:rPr>
-        <w:t>Raspberry</w:t>
-      </w:r>
-      <w:proofErr w:type="spellEnd"/>
-      <w:r>
-        <w:rPr>
-          <w:rFonts w:ascii="Arial" w:hAnsi="Arial" w:cs="Arial"/>
-          <w:sz w:val="24"/>
-        </w:rPr>
-        <w:t xml:space="preserve"> </w:t>
+        <w:pStyle w:val="NoSpacing"/>
+        <w:rPr>
+          <w:rFonts w:ascii="Arial" w:hAnsi="Arial" w:cs="Arial"/>
+          <w:sz w:val="24"/>
+        </w:rPr>
+      </w:pPr>
+    </w:p>
+    <w:p>
+      <w:pPr>
+        <w:pStyle w:val="NoSpacing"/>
+        <w:rPr>
+          <w:rFonts w:ascii="Arial" w:hAnsi="Arial" w:cs="Arial"/>
+          <w:sz w:val="24"/>
+        </w:rPr>
+      </w:pPr>
+      <w:r>
+        <w:rPr>
+          <w:rFonts w:ascii="Arial" w:hAnsi="Arial" w:cs="Arial"/>
+          <w:sz w:val="24"/>
+        </w:rPr>
+        <w:t xml:space="preserve">Raspberry </w:t>
       </w:r>
       <w:r>
         <w:rPr>
@@ -1314,16 +1154,16 @@
     </w:p>
     <w:p>
       <w:pPr>
-        <w:pStyle w:val="Geenafstand"/>
-        <w:rPr>
-          <w:rFonts w:ascii="Arial" w:hAnsi="Arial" w:cs="Arial"/>
-          <w:sz w:val="24"/>
-        </w:rPr>
-      </w:pPr>
-    </w:p>
-    <w:p>
-      <w:pPr>
-        <w:pStyle w:val="Geenafstand"/>
+        <w:pStyle w:val="NoSpacing"/>
+        <w:rPr>
+          <w:rFonts w:ascii="Arial" w:hAnsi="Arial" w:cs="Arial"/>
+          <w:sz w:val="24"/>
+        </w:rPr>
+      </w:pPr>
+    </w:p>
+    <w:p>
+      <w:pPr>
+        <w:pStyle w:val="NoSpacing"/>
         <w:rPr>
           <w:rFonts w:ascii="Arial" w:hAnsi="Arial" w:cs="Arial"/>
           <w:sz w:val="24"/>
@@ -1339,85 +1179,94 @@
     </w:p>
     <w:p>
       <w:pPr>
-        <w:pStyle w:val="Geenafstand"/>
-        <w:rPr>
-          <w:rFonts w:ascii="Arial" w:hAnsi="Arial" w:cs="Arial"/>
-          <w:sz w:val="24"/>
-        </w:rPr>
-      </w:pPr>
-      <w:r>
-        <w:rPr>
-          <w:rFonts w:ascii="Arial" w:hAnsi="Arial" w:cs="Arial"/>
-          <w:sz w:val="24"/>
-        </w:rPr>
-        <w:t>// Esp wifi netwerk aanmaken, daar je telefoon/pc mee verbinden(inloggen), thuis netwerk hier invulle</w:t>
+        <w:pStyle w:val="NoSpacing"/>
+        <w:rPr>
+          <w:rFonts w:ascii="Arial" w:hAnsi="Arial" w:cs="Arial"/>
+          <w:sz w:val="24"/>
+        </w:rPr>
+      </w:pPr>
+      <w:r>
+        <w:rPr>
+          <w:rFonts w:ascii="Arial" w:hAnsi="Arial" w:cs="Arial"/>
+          <w:sz w:val="24"/>
+        </w:rPr>
+        <w:t>// Esp wifi netwerk aanmaken, daar je telefoon/pc mee verbinden(inloggen), thuis netwerk hier invullen</w:t>
+      </w:r>
+    </w:p>
+    <w:p>
+      <w:pPr>
+        <w:pStyle w:val="NoSpacing"/>
+        <w:rPr>
+          <w:rFonts w:ascii="Arial" w:hAnsi="Arial" w:cs="Arial"/>
+          <w:sz w:val="24"/>
+        </w:rPr>
+      </w:pPr>
+      <w:r>
+        <w:rPr>
+          <w:rFonts w:ascii="Arial" w:hAnsi="Arial" w:cs="Arial"/>
+          <w:sz w:val="24"/>
+        </w:rPr>
+        <w:t>// Soft reset/Hard reset</w:t>
+      </w:r>
+    </w:p>
+    <w:p>
+      <w:pPr>
+        <w:pStyle w:val="NoSpacing"/>
+        <w:rPr>
+          <w:rFonts w:ascii="Arial" w:hAnsi="Arial" w:cs="Arial"/>
+          <w:sz w:val="24"/>
+        </w:rPr>
+      </w:pPr>
+      <w:r>
+        <w:rPr>
+          <w:rFonts w:ascii="Arial" w:hAnsi="Arial" w:cs="Arial"/>
+          <w:sz w:val="24"/>
+        </w:rPr>
+        <w:t>// Soft reset (4 seconden knopje indrukken) meet gegevens niet verwijderen, wel netwerk gegevens</w:t>
+      </w:r>
+    </w:p>
+    <w:p>
+      <w:pPr>
+        <w:pStyle w:val="NoSpacing"/>
+        <w:rPr>
+          <w:rFonts w:ascii="Arial" w:hAnsi="Arial" w:cs="Arial"/>
+          <w:sz w:val="24"/>
+        </w:rPr>
+      </w:pPr>
+      <w:r>
+        <w:rPr>
+          <w:rFonts w:ascii="Arial" w:hAnsi="Arial" w:cs="Arial"/>
+          <w:sz w:val="24"/>
+        </w:rPr>
+        <w:t>// Hard reset (10 seconden knopje indrukken) alles verwijderen</w:t>
+      </w:r>
+    </w:p>
+    <w:p>
+      <w:pPr>
+        <w:pStyle w:val="NoSpacing"/>
+        <w:rPr>
+          <w:rFonts w:ascii="Arial" w:hAnsi="Arial" w:cs="Arial"/>
+          <w:sz w:val="24"/>
+        </w:rPr>
+      </w:pPr>
+    </w:p>
+    <w:p>
+      <w:pPr>
+        <w:pStyle w:val="NoSpacing"/>
+        <w:rPr>
+          <w:rFonts w:ascii="Arial" w:hAnsi="Arial" w:cs="Arial"/>
+          <w:sz w:val="24"/>
+        </w:rPr>
+      </w:pPr>
+      <w:r>
+        <w:rPr>
+          <w:rFonts w:ascii="Arial" w:hAnsi="Arial" w:cs="Arial"/>
+          <w:sz w:val="24"/>
+        </w:rPr>
+        <w:t>***Raspberry runt de Database en de server locaal.</w:t>
       </w:r>
       <w:bookmarkStart w:id="0" w:name="_GoBack"/>
       <w:bookmarkEnd w:id="0"/>
-      <w:r>
-        <w:rPr>
-          <w:rFonts w:ascii="Arial" w:hAnsi="Arial" w:cs="Arial"/>
-          <w:sz w:val="24"/>
-        </w:rPr>
-        <w:t>n</w:t>
-      </w:r>
-    </w:p>
-    <w:p>
-      <w:pPr>
-        <w:pStyle w:val="Geenafstand"/>
-        <w:rPr>
-          <w:rFonts w:ascii="Arial" w:hAnsi="Arial" w:cs="Arial"/>
-          <w:sz w:val="24"/>
-        </w:rPr>
-      </w:pPr>
-      <w:r>
-        <w:rPr>
-          <w:rFonts w:ascii="Arial" w:hAnsi="Arial" w:cs="Arial"/>
-          <w:sz w:val="24"/>
-        </w:rPr>
-        <w:t>// Soft reset/Hard reset</w:t>
-      </w:r>
-    </w:p>
-    <w:p>
-      <w:pPr>
-        <w:pStyle w:val="Geenafstand"/>
-        <w:rPr>
-          <w:rFonts w:ascii="Arial" w:hAnsi="Arial" w:cs="Arial"/>
-          <w:sz w:val="24"/>
-        </w:rPr>
-      </w:pPr>
-      <w:r>
-        <w:rPr>
-          <w:rFonts w:ascii="Arial" w:hAnsi="Arial" w:cs="Arial"/>
-          <w:sz w:val="24"/>
-        </w:rPr>
-        <w:t>// Soft reset (4 seconden knopje indrukken) meet gegevens niet verwijderen, wel netwerk gegevens</w:t>
-      </w:r>
-    </w:p>
-    <w:p>
-      <w:pPr>
-        <w:pStyle w:val="Geenafstand"/>
-        <w:rPr>
-          <w:rFonts w:ascii="Arial" w:hAnsi="Arial" w:cs="Arial"/>
-          <w:sz w:val="24"/>
-        </w:rPr>
-      </w:pPr>
-      <w:r>
-        <w:rPr>
-          <w:rFonts w:ascii="Arial" w:hAnsi="Arial" w:cs="Arial"/>
-          <w:sz w:val="24"/>
-        </w:rPr>
-        <w:t>// Hard reset (10 seconden knopje indrukken) alles verwijderen</w:t>
-      </w:r>
-    </w:p>
-    <w:p>
-      <w:pPr>
-        <w:pStyle w:val="Geenafstand"/>
-        <w:rPr>
-          <w:rFonts w:ascii="Arial" w:hAnsi="Arial" w:cs="Arial"/>
-          <w:sz w:val="24"/>
-        </w:rPr>
-      </w:pPr>
     </w:p>
     <w:sectPr>
       <w:headerReference w:type="default" r:id="rId12"/>
@@ -1476,7 +1325,7 @@
         </w:tcPr>
         <w:p>
           <w:pPr>
-            <w:pStyle w:val="Koptekst"/>
+            <w:pStyle w:val="Header"/>
             <w:ind w:left="-115"/>
           </w:pPr>
         </w:p>
@@ -1487,7 +1336,7 @@
         </w:tcPr>
         <w:p>
           <w:pPr>
-            <w:pStyle w:val="Koptekst"/>
+            <w:pStyle w:val="Header"/>
             <w:jc w:val="center"/>
           </w:pPr>
         </w:p>
@@ -1498,7 +1347,7 @@
         </w:tcPr>
         <w:p>
           <w:pPr>
-            <w:pStyle w:val="Koptekst"/>
+            <w:pStyle w:val="Header"/>
             <w:ind w:right="-115"/>
             <w:jc w:val="right"/>
           </w:pPr>
@@ -1508,7 +1357,7 @@
   </w:tbl>
   <w:p>
     <w:pPr>
-      <w:pStyle w:val="Voettekst"/>
+      <w:pStyle w:val="Footer"/>
     </w:pPr>
   </w:p>
 </w:ftr>
@@ -1559,7 +1408,7 @@
         </w:tcPr>
         <w:p>
           <w:pPr>
-            <w:pStyle w:val="Koptekst"/>
+            <w:pStyle w:val="Header"/>
             <w:ind w:left="-115"/>
           </w:pPr>
         </w:p>
@@ -1570,7 +1419,7 @@
         </w:tcPr>
         <w:p>
           <w:pPr>
-            <w:pStyle w:val="Koptekst"/>
+            <w:pStyle w:val="Header"/>
             <w:jc w:val="center"/>
           </w:pPr>
         </w:p>
@@ -1581,7 +1430,7 @@
         </w:tcPr>
         <w:p>
           <w:pPr>
-            <w:pStyle w:val="Koptekst"/>
+            <w:pStyle w:val="Header"/>
             <w:ind w:right="-115"/>
             <w:jc w:val="right"/>
           </w:pPr>
@@ -1591,7 +1440,7 @@
   </w:tbl>
   <w:p>
     <w:pPr>
-      <w:pStyle w:val="Koptekst"/>
+      <w:pStyle w:val="Header"/>
     </w:pPr>
   </w:p>
 </w:hdr>
@@ -2085,16 +1934,16 @@
     <w:lsdException w:name="Hashtag" w:semiHidden="1" w:unhideWhenUsed="1"/>
     <w:lsdException w:name="Unresolved Mention" w:semiHidden="1" w:unhideWhenUsed="1"/>
   </w:latentStyles>
-  <w:style w:type="paragraph" w:default="1" w:styleId="Standaard">
+  <w:style w:type="paragraph" w:default="1" w:styleId="Normal">
     <w:name w:val="Normal"/>
     <w:qFormat/>
     <w:rsid w:val="002049A6"/>
   </w:style>
-  <w:style w:type="paragraph" w:styleId="Kop3">
+  <w:style w:type="paragraph" w:styleId="Heading3">
     <w:name w:val="heading 3"/>
-    <w:basedOn w:val="Standaard"/>
-    <w:next w:val="Standaard"/>
-    <w:link w:val="Kop3Char"/>
+    <w:basedOn w:val="Normal"/>
+    <w:next w:val="Normal"/>
+    <w:link w:val="Heading3Char"/>
     <w:uiPriority w:val="9"/>
     <w:unhideWhenUsed/>
     <w:qFormat/>
@@ -2112,13 +1961,13 @@
       <w:szCs w:val="24"/>
     </w:rPr>
   </w:style>
-  <w:style w:type="character" w:default="1" w:styleId="Standaardalinea-lettertype">
+  <w:style w:type="character" w:default="1" w:styleId="DefaultParagraphFont">
     <w:name w:val="Default Paragraph Font"/>
     <w:uiPriority w:val="1"/>
     <w:semiHidden/>
     <w:unhideWhenUsed/>
   </w:style>
-  <w:style w:type="table" w:default="1" w:styleId="Standaardtabel">
+  <w:style w:type="table" w:default="1" w:styleId="TableNormal">
     <w:name w:val="Normal Table"/>
     <w:uiPriority w:val="99"/>
     <w:semiHidden/>
@@ -2133,16 +1982,16 @@
       </w:tblCellMar>
     </w:tblPr>
   </w:style>
-  <w:style w:type="numbering" w:default="1" w:styleId="Geenlijst">
+  <w:style w:type="numbering" w:default="1" w:styleId="NoList">
     <w:name w:val="No List"/>
     <w:uiPriority w:val="99"/>
     <w:semiHidden/>
     <w:unhideWhenUsed/>
   </w:style>
-  <w:style w:type="character" w:customStyle="1" w:styleId="Kop3Char">
-    <w:name w:val="Kop 3 Char"/>
-    <w:basedOn w:val="Standaardalinea-lettertype"/>
-    <w:link w:val="Kop3"/>
+  <w:style w:type="character" w:customStyle="1" w:styleId="Heading3Char">
+    <w:name w:val="Heading 3 Char"/>
+    <w:basedOn w:val="DefaultParagraphFont"/>
+    <w:link w:val="Heading3"/>
     <w:uiPriority w:val="9"/>
     <w:rsid w:val="002049A6"/>
     <w:rPr>
@@ -2152,10 +2001,10 @@
       <w:szCs w:val="24"/>
     </w:rPr>
   </w:style>
-  <w:style w:type="paragraph" w:styleId="Voettekst">
+  <w:style w:type="paragraph" w:styleId="Footer">
     <w:name w:val="footer"/>
-    <w:basedOn w:val="Standaard"/>
-    <w:link w:val="VoettekstChar"/>
+    <w:basedOn w:val="Normal"/>
+    <w:link w:val="FooterChar"/>
     <w:uiPriority w:val="99"/>
     <w:unhideWhenUsed/>
     <w:rsid w:val="002049A6"/>
@@ -2167,17 +2016,17 @@
       <w:spacing w:after="0" w:line="240" w:lineRule="auto"/>
     </w:pPr>
   </w:style>
-  <w:style w:type="character" w:customStyle="1" w:styleId="VoettekstChar">
-    <w:name w:val="Voettekst Char"/>
-    <w:basedOn w:val="Standaardalinea-lettertype"/>
-    <w:link w:val="Voettekst"/>
+  <w:style w:type="character" w:customStyle="1" w:styleId="FooterChar">
+    <w:name w:val="Footer Char"/>
+    <w:basedOn w:val="DefaultParagraphFont"/>
+    <w:link w:val="Footer"/>
     <w:uiPriority w:val="99"/>
     <w:rsid w:val="002049A6"/>
   </w:style>
-  <w:style w:type="paragraph" w:styleId="Koptekst">
+  <w:style w:type="paragraph" w:styleId="Header">
     <w:name w:val="header"/>
-    <w:basedOn w:val="Standaard"/>
-    <w:link w:val="KoptekstChar"/>
+    <w:basedOn w:val="Normal"/>
+    <w:link w:val="HeaderChar"/>
     <w:uiPriority w:val="99"/>
     <w:unhideWhenUsed/>
     <w:rsid w:val="002049A6"/>
@@ -2189,16 +2038,16 @@
       <w:spacing w:after="0" w:line="240" w:lineRule="auto"/>
     </w:pPr>
   </w:style>
-  <w:style w:type="character" w:customStyle="1" w:styleId="KoptekstChar">
-    <w:name w:val="Koptekst Char"/>
-    <w:basedOn w:val="Standaardalinea-lettertype"/>
-    <w:link w:val="Koptekst"/>
+  <w:style w:type="character" w:customStyle="1" w:styleId="HeaderChar">
+    <w:name w:val="Header Char"/>
+    <w:basedOn w:val="DefaultParagraphFont"/>
+    <w:link w:val="Header"/>
     <w:uiPriority w:val="99"/>
     <w:rsid w:val="002049A6"/>
   </w:style>
-  <w:style w:type="paragraph" w:styleId="Lijstalinea">
+  <w:style w:type="paragraph" w:styleId="ListParagraph">
     <w:name w:val="List Paragraph"/>
-    <w:basedOn w:val="Standaard"/>
+    <w:basedOn w:val="Normal"/>
     <w:uiPriority w:val="34"/>
     <w:qFormat/>
     <w:rsid w:val="002049A6"/>
@@ -2207,7 +2056,7 @@
       <w:contextualSpacing/>
     </w:pPr>
   </w:style>
-  <w:style w:type="paragraph" w:styleId="Geenafstand">
+  <w:style w:type="paragraph" w:styleId="NoSpacing">
     <w:name w:val="No Spacing"/>
     <w:uiPriority w:val="1"/>
     <w:qFormat/>
@@ -2218,7 +2067,7 @@
   </w:style>
   <w:style w:type="character" w:styleId="Hyperlink">
     <w:name w:val="Hyperlink"/>
-    <w:basedOn w:val="Standaardalinea-lettertype"/>
+    <w:basedOn w:val="DefaultParagraphFont"/>
     <w:uiPriority w:val="99"/>
     <w:unhideWhenUsed/>
     <w:rsid w:val="00F1693F"/>
@@ -2227,9 +2076,9 @@
       <w:u w:val="single"/>
     </w:rPr>
   </w:style>
-  <w:style w:type="character" w:styleId="Onopgelostemelding">
+  <w:style w:type="character" w:styleId="UnresolvedMention">
     <w:name w:val="Unresolved Mention"/>
-    <w:basedOn w:val="Standaardalinea-lettertype"/>
+    <w:basedOn w:val="DefaultParagraphFont"/>
     <w:uiPriority w:val="99"/>
     <w:semiHidden/>
     <w:unhideWhenUsed/>
@@ -2239,10 +2088,10 @@
       <w:shd w:val="clear" w:color="auto" w:fill="E1DFDD"/>
     </w:rPr>
   </w:style>
-  <w:style w:type="paragraph" w:styleId="Ballontekst">
+  <w:style w:type="paragraph" w:styleId="BalloonText">
     <w:name w:val="Balloon Text"/>
-    <w:basedOn w:val="Standaard"/>
-    <w:link w:val="BallontekstChar"/>
+    <w:basedOn w:val="Normal"/>
+    <w:link w:val="BalloonTextChar"/>
     <w:uiPriority w:val="99"/>
     <w:semiHidden/>
     <w:unhideWhenUsed/>
@@ -2256,10 +2105,10 @@
       <w:szCs w:val="18"/>
     </w:rPr>
   </w:style>
-  <w:style w:type="character" w:customStyle="1" w:styleId="BallontekstChar">
-    <w:name w:val="Ballontekst Char"/>
-    <w:basedOn w:val="Standaardalinea-lettertype"/>
-    <w:link w:val="Ballontekst"/>
+  <w:style w:type="character" w:customStyle="1" w:styleId="BalloonTextChar">
+    <w:name w:val="Balloon Text Char"/>
+    <w:basedOn w:val="DefaultParagraphFont"/>
+    <w:link w:val="BalloonText"/>
     <w:uiPriority w:val="99"/>
     <w:semiHidden/>
     <w:rsid w:val="00E17C7F"/>

</xml_diff>